<commit_message>
First version of my abtracts
I am going to circulate these around to the authors before I submit
them.
</commit_message>
<xml_diff>
--- a/Presentations/NOBUGS 2012/Automated data processing.docx
+++ b/Presentations/NOBUGS 2012/Automated data processing.docx
@@ -1,6 +1,6 @@
 
 <file path=word/document.xml><?xml version="1.0" encoding="utf-8"?>
-<w:document xmlns:ve="http://schemas.openxmlformats.org/markup-compatibility/2006" xmlns:o="urn:schemas-microsoft-com:office:office" xmlns:r="http://schemas.openxmlformats.org/officeDocument/2006/relationships" xmlns:m="http://schemas.openxmlformats.org/officeDocument/2006/math" xmlns:v="urn:schemas-microsoft-com:vml" xmlns:wp="http://schemas.openxmlformats.org/drawingml/2006/wordprocessingDrawing" xmlns:w10="urn:schemas-microsoft-com:office:word" xmlns:w="http://schemas.openxmlformats.org/wordprocessingml/2006/main" xmlns:wne="http://schemas.microsoft.com/office/word/2006/wordml">
+<w:document xmlns:wpc="http://schemas.microsoft.com/office/word/2010/wordprocessingCanvas" xmlns:mo="http://schemas.microsoft.com/office/mac/office/2008/main" xmlns:mc="http://schemas.openxmlformats.org/markup-compatibility/2006" xmlns:mv="urn:schemas-microsoft-com:mac:vml" xmlns:o="urn:schemas-microsoft-com:office:office" xmlns:r="http://schemas.openxmlformats.org/officeDocument/2006/relationships" xmlns:m="http://schemas.openxmlformats.org/officeDocument/2006/math" xmlns:v="urn:schemas-microsoft-com:vml" xmlns:wp14="http://schemas.microsoft.com/office/word/2010/wordprocessingDrawing" xmlns:wp="http://schemas.openxmlformats.org/drawingml/2006/wordprocessingDrawing" xmlns:w10="urn:schemas-microsoft-com:office:word" xmlns:w="http://schemas.openxmlformats.org/wordprocessingml/2006/main" xmlns:w14="http://schemas.microsoft.com/office/word/2010/wordml" xmlns:wpg="http://schemas.microsoft.com/office/word/2010/wordprocessingGroup" xmlns:wpi="http://schemas.microsoft.com/office/word/2010/wordprocessingInk" xmlns:wne="http://schemas.microsoft.com/office/word/2006/wordml" xmlns:wps="http://schemas.microsoft.com/office/word/2010/wordprocessingShape" mc:Ignorable="w14 wp14">
   <w:body>
     <w:p>
       <w:pPr>
@@ -32,7 +32,25 @@
           <w:sz w:val="28"/>
           <w:szCs w:val="28"/>
         </w:rPr>
-        <w:t>using Mantid</w:t>
+        <w:t xml:space="preserve">using </w:t>
+      </w:r>
+      <w:proofErr w:type="spellStart"/>
+      <w:r>
+        <w:rPr>
+          <w:b/>
+          <w:sz w:val="28"/>
+          <w:szCs w:val="28"/>
+        </w:rPr>
+        <w:t>Mantid</w:t>
+      </w:r>
+      <w:proofErr w:type="spellEnd"/>
+      <w:r>
+        <w:rPr>
+          <w:b/>
+          <w:sz w:val="28"/>
+          <w:szCs w:val="28"/>
+        </w:rPr>
+        <w:t xml:space="preserve"> at the SNS</w:t>
       </w:r>
     </w:p>
     <w:p/>
@@ -42,6 +60,7 @@
         <w:rPr>
           <w:sz w:val="22"/>
           <w:szCs w:val="22"/>
+          <w:vertAlign w:val="superscript"/>
         </w:rPr>
       </w:pPr>
       <w:r>
@@ -50,7 +69,7 @@
           <w:szCs w:val="22"/>
           <w:u w:val="single"/>
         </w:rPr>
-        <w:t>First Author</w:t>
+        <w:t>Shelly Ren</w:t>
       </w:r>
       <w:r>
         <w:rPr>
@@ -65,7 +84,14 @@
           <w:sz w:val="22"/>
           <w:szCs w:val="22"/>
         </w:rPr>
-        <w:t>, Second Author</w:t>
+        <w:t xml:space="preserve">, </w:t>
+      </w:r>
+      <w:r>
+        <w:rPr>
+          <w:sz w:val="22"/>
+          <w:szCs w:val="22"/>
+        </w:rPr>
+        <w:t>Peter F. Peterson</w:t>
       </w:r>
       <w:r>
         <w:rPr>
@@ -73,14 +99,30 @@
           <w:szCs w:val="22"/>
           <w:vertAlign w:val="superscript"/>
         </w:rPr>
-        <w:t>2</w:t>
-      </w:r>
-      <w:r>
-        <w:rPr>
-          <w:sz w:val="22"/>
-          <w:szCs w:val="22"/>
-        </w:rPr>
-        <w:t>, etc</w:t>
+        <w:t>1</w:t>
+      </w:r>
+      <w:r>
+        <w:rPr>
+          <w:sz w:val="22"/>
+          <w:szCs w:val="22"/>
+        </w:rPr>
+        <w:t xml:space="preserve">, </w:t>
+      </w:r>
+      <w:proofErr w:type="spellStart"/>
+      <w:r>
+        <w:rPr>
+          <w:sz w:val="22"/>
+          <w:szCs w:val="22"/>
+        </w:rPr>
+        <w:t>Ashfia</w:t>
+      </w:r>
+      <w:proofErr w:type="spellEnd"/>
+      <w:r>
+        <w:rPr>
+          <w:sz w:val="22"/>
+          <w:szCs w:val="22"/>
+        </w:rPr>
+        <w:t xml:space="preserve"> Huq</w:t>
       </w:r>
       <w:r>
         <w:rPr>
@@ -88,7 +130,53 @@
           <w:szCs w:val="22"/>
           <w:vertAlign w:val="superscript"/>
         </w:rPr>
-        <w:t>3</w:t>
+        <w:t>1</w:t>
+      </w:r>
+      <w:r>
+        <w:rPr>
+          <w:sz w:val="22"/>
+          <w:szCs w:val="22"/>
+        </w:rPr>
+        <w:t>, Andrei Savici</w:t>
+      </w:r>
+      <w:r>
+        <w:rPr>
+          <w:sz w:val="22"/>
+          <w:szCs w:val="22"/>
+          <w:vertAlign w:val="superscript"/>
+        </w:rPr>
+        <w:t>1</w:t>
+      </w:r>
+      <w:r>
+        <w:rPr>
+          <w:sz w:val="22"/>
+          <w:szCs w:val="22"/>
+        </w:rPr>
+        <w:t xml:space="preserve">, </w:t>
+      </w:r>
+      <w:proofErr w:type="spellStart"/>
+      <w:r>
+        <w:rPr>
+          <w:sz w:val="22"/>
+          <w:szCs w:val="22"/>
+        </w:rPr>
+        <w:t>Matthieu</w:t>
+      </w:r>
+      <w:proofErr w:type="spellEnd"/>
+      <w:r>
+        <w:rPr>
+          <w:sz w:val="22"/>
+          <w:szCs w:val="22"/>
+        </w:rPr>
+        <w:t xml:space="preserve"> Doucet</w:t>
+      </w:r>
+      <w:r>
+        <w:rPr>
+          <w:sz w:val="22"/>
+          <w:szCs w:val="22"/>
+          <w:vertAlign w:val="superscript"/>
+        </w:rPr>
+        <w:t>1</w:t>
       </w:r>
     </w:p>
     <w:p>
@@ -124,103 +212,181 @@
           <w:szCs w:val="22"/>
           <w:lang w:val="en-GB"/>
         </w:rPr>
-        <w:t>First Affiliation</w:t>
-      </w:r>
-      <w:r>
-        <w:rPr>
-          <w:sz w:val="22"/>
-          <w:szCs w:val="22"/>
-          <w:lang w:val="en-GB"/>
-        </w:rPr>
-        <w:t xml:space="preserve"> address</w:t>
+        <w:t xml:space="preserve">Oak Ridge National Laboratory, Oak Ridge, Tennessee, USA </w:t>
       </w:r>
     </w:p>
     <w:p>
       <w:pPr>
-        <w:autoSpaceDE w:val="0"/>
-        <w:autoSpaceDN w:val="0"/>
-        <w:adjustRightInd w:val="0"/>
-        <w:jc w:val="center"/>
-        <w:rPr>
-          <w:i/>
-          <w:sz w:val="22"/>
-          <w:szCs w:val="22"/>
-          <w:lang w:eastAsia="en-GB"/>
-        </w:rPr>
-      </w:pPr>
-      <w:r>
-        <w:rPr>
-          <w:sz w:val="22"/>
-          <w:szCs w:val="22"/>
-          <w:vertAlign w:val="superscript"/>
-        </w:rPr>
-        <w:t>2</w:t>
-      </w:r>
-      <w:r>
-        <w:rPr>
-          <w:i/>
-          <w:sz w:val="22"/>
-          <w:szCs w:val="22"/>
-          <w:lang w:eastAsia="en-GB"/>
-        </w:rPr>
-        <w:t>Second Affiliation</w:t>
-      </w:r>
-      <w:r>
-        <w:rPr>
-          <w:i/>
-          <w:sz w:val="22"/>
-          <w:szCs w:val="22"/>
-        </w:rPr>
-        <w:t xml:space="preserve"> address</w:t>
-      </w:r>
-      <w:r>
-        <w:rPr>
-          <w:i/>
-          <w:sz w:val="22"/>
-          <w:szCs w:val="22"/>
-          <w:lang w:eastAsia="en-GB"/>
-        </w:rPr>
-        <w:t xml:space="preserve"> </w:t>
-      </w:r>
+        <w:jc w:val="both"/>
+        <w:rPr>
+          <w:sz w:val="22"/>
+          <w:szCs w:val="22"/>
+        </w:rPr>
+      </w:pPr>
     </w:p>
     <w:p>
       <w:pPr>
-        <w:autoSpaceDE w:val="0"/>
-        <w:autoSpaceDN w:val="0"/>
-        <w:adjustRightInd w:val="0"/>
-        <w:jc w:val="center"/>
-        <w:rPr>
-          <w:i/>
-          <w:sz w:val="22"/>
-          <w:szCs w:val="22"/>
-          <w:lang w:val="fr-FR" w:eastAsia="en-GB"/>
-        </w:rPr>
-      </w:pPr>
+        <w:jc w:val="both"/>
+        <w:rPr>
+          <w:sz w:val="22"/>
+          <w:szCs w:val="22"/>
+        </w:rPr>
+      </w:pPr>
+      <w:r>
+        <w:rPr>
+          <w:sz w:val="22"/>
+          <w:szCs w:val="22"/>
+        </w:rPr>
+        <w:t>With the increased d</w:t>
+      </w:r>
+      <w:r>
+        <w:rPr>
+          <w:sz w:val="22"/>
+          <w:szCs w:val="22"/>
+        </w:rPr>
+        <w:t>ata rates of newer</w:t>
+      </w:r>
+      <w:r>
+        <w:rPr>
+          <w:sz w:val="22"/>
+          <w:szCs w:val="22"/>
+        </w:rPr>
+        <w:t xml:space="preserve"> time-of-flight neutron spallation</w:t>
+      </w:r>
+      <w:r>
+        <w:rPr>
+          <w:sz w:val="22"/>
+          <w:szCs w:val="22"/>
+        </w:rPr>
+        <w:t xml:space="preserve"> sources processing data </w:t>
+      </w:r>
+      <w:r>
+        <w:rPr>
+          <w:sz w:val="22"/>
+          <w:szCs w:val="22"/>
+        </w:rPr>
+        <w:t xml:space="preserve">is becoming a bottleneck in the experiment, especially for traditionally high-throughput instruments such as powder diffraction and small </w:t>
+      </w:r>
+      <w:r>
+        <w:rPr>
+          <w:sz w:val="22"/>
+          <w:szCs w:val="22"/>
+        </w:rPr>
+        <w:t xml:space="preserve">angle </w:t>
+      </w:r>
+      <w:r>
+        <w:rPr>
+          <w:sz w:val="22"/>
+          <w:szCs w:val="22"/>
+        </w:rPr>
+        <w:t>scattering</w:t>
+      </w:r>
+      <w:r>
+        <w:rPr>
+          <w:sz w:val="22"/>
+          <w:szCs w:val="22"/>
+        </w:rPr>
+        <w:t xml:space="preserve">. The additional feature of these instruments is that the data reduction generally can be configured before the data is acquired. This paper will present how data from instruments at </w:t>
+      </w:r>
+      <w:r>
+        <w:rPr>
+          <w:sz w:val="22"/>
+          <w:szCs w:val="22"/>
+        </w:rPr>
+        <w:t>the Spallation Neutron Source (</w:t>
+      </w:r>
+      <w:r>
+        <w:rPr>
+          <w:sz w:val="22"/>
+          <w:szCs w:val="22"/>
+        </w:rPr>
+        <w:t>SNS</w:t>
+      </w:r>
+      <w:r>
+        <w:rPr>
+          <w:sz w:val="22"/>
+          <w:szCs w:val="22"/>
+        </w:rPr>
+        <w:t>)</w:t>
+      </w:r>
+      <w:bookmarkStart w:id="0" w:name="_GoBack"/>
+      <w:bookmarkEnd w:id="0"/>
+      <w:r>
+        <w:rPr>
+          <w:sz w:val="22"/>
+          <w:szCs w:val="22"/>
+        </w:rPr>
+        <w:t xml:space="preserve"> is automatically reduced at the end of each run </w:t>
+      </w:r>
+      <w:r>
+        <w:rPr>
+          <w:sz w:val="22"/>
+          <w:szCs w:val="22"/>
+        </w:rPr>
+        <w:t xml:space="preserve">using the </w:t>
+      </w:r>
+      <w:proofErr w:type="spellStart"/>
+      <w:r>
+        <w:rPr>
+          <w:sz w:val="22"/>
+          <w:szCs w:val="22"/>
+        </w:rPr>
+        <w:t>Mantid</w:t>
+      </w:r>
+      <w:proofErr w:type="spellEnd"/>
+      <w:r>
+        <w:rPr>
+          <w:sz w:val="22"/>
+          <w:szCs w:val="22"/>
+        </w:rPr>
+        <w:t xml:space="preserve"> software </w:t>
+      </w:r>
+      <w:proofErr w:type="gramStart"/>
+      <w:r>
+        <w:rPr>
+          <w:sz w:val="22"/>
+          <w:szCs w:val="22"/>
+        </w:rPr>
+        <w:t>package</w:t>
+      </w:r>
       <w:r>
         <w:rPr>
           <w:sz w:val="22"/>
           <w:szCs w:val="22"/>
           <w:vertAlign w:val="superscript"/>
-          <w:lang w:val="fr-FR" w:eastAsia="en-GB"/>
-        </w:rPr>
-        <w:t>3</w:t>
-      </w:r>
-      <w:r>
-        <w:rPr>
-          <w:i/>
-          <w:sz w:val="22"/>
-          <w:szCs w:val="22"/>
-          <w:lang w:val="fr-FR" w:eastAsia="en-GB"/>
-        </w:rPr>
-        <w:t xml:space="preserve"> Etc.</w:t>
+        </w:rPr>
+        <w:t>[</w:t>
+      </w:r>
+      <w:proofErr w:type="gramEnd"/>
+      <w:r>
+        <w:rPr>
+          <w:sz w:val="22"/>
+          <w:szCs w:val="22"/>
+          <w:vertAlign w:val="superscript"/>
+        </w:rPr>
+        <w:t>1]</w:t>
+      </w:r>
+      <w:r>
+        <w:rPr>
+          <w:sz w:val="22"/>
+          <w:szCs w:val="22"/>
+        </w:rPr>
+        <w:t xml:space="preserve"> and </w:t>
+      </w:r>
+      <w:r>
+        <w:rPr>
+          <w:sz w:val="22"/>
+          <w:szCs w:val="22"/>
+        </w:rPr>
+        <w:t>then made accessible to users.</w:t>
       </w:r>
     </w:p>
     <w:p>
       <w:pPr>
-        <w:rPr>
-          <w:sz w:val="22"/>
-          <w:szCs w:val="22"/>
-          <w:lang w:val="fr-FR"/>
+        <w:jc w:val="both"/>
+        <w:rPr>
+          <w:sz w:val="22"/>
+          <w:szCs w:val="22"/>
         </w:rPr>
       </w:pPr>
     </w:p>
@@ -237,312 +403,18 @@
       <w:pPr>
         <w:jc w:val="both"/>
         <w:rPr>
-          <w:sz w:val="22"/>
-          <w:szCs w:val="22"/>
-        </w:rPr>
-      </w:pPr>
-      <w:r>
-        <w:rPr>
-          <w:sz w:val="22"/>
-          <w:szCs w:val="22"/>
-        </w:rPr>
-        <w:t xml:space="preserve">Format: </w:t>
-      </w:r>
-      <w:r>
-        <w:rPr>
-          <w:sz w:val="22"/>
-          <w:szCs w:val="22"/>
-        </w:rPr>
-        <w:t>Please underline in the author list the author</w:t>
-      </w:r>
-      <w:r>
-        <w:rPr>
-          <w:sz w:val="22"/>
-          <w:szCs w:val="22"/>
-        </w:rPr>
-        <w:t xml:space="preserve"> likely to </w:t>
-      </w:r>
-      <w:r>
-        <w:rPr>
-          <w:sz w:val="22"/>
-          <w:szCs w:val="22"/>
-        </w:rPr>
-        <w:t>giv</w:t>
-      </w:r>
-      <w:r>
-        <w:rPr>
-          <w:sz w:val="22"/>
-          <w:szCs w:val="22"/>
-        </w:rPr>
-        <w:t>e</w:t>
-      </w:r>
-      <w:r>
-        <w:rPr>
-          <w:sz w:val="22"/>
-          <w:szCs w:val="22"/>
-        </w:rPr>
-        <w:t xml:space="preserve"> the presentation</w:t>
-      </w:r>
-      <w:r>
-        <w:rPr>
-          <w:sz w:val="22"/>
-          <w:szCs w:val="22"/>
-        </w:rPr>
-        <w:t xml:space="preserve"> and add </w:t>
-      </w:r>
-      <w:r>
-        <w:rPr>
-          <w:sz w:val="22"/>
-          <w:szCs w:val="22"/>
-        </w:rPr>
-        <w:t xml:space="preserve">the </w:t>
-      </w:r>
-      <w:r>
-        <w:rPr>
-          <w:sz w:val="22"/>
-          <w:szCs w:val="22"/>
-        </w:rPr>
-        <w:t xml:space="preserve">email address </w:t>
-      </w:r>
-      <w:r>
-        <w:rPr>
-          <w:sz w:val="22"/>
-          <w:szCs w:val="22"/>
-        </w:rPr>
-        <w:t xml:space="preserve">of the correspondent </w:t>
-      </w:r>
-      <w:r>
-        <w:rPr>
-          <w:sz w:val="22"/>
-          <w:szCs w:val="22"/>
-        </w:rPr>
-        <w:t>at the bottom</w:t>
-      </w:r>
-      <w:r>
-        <w:rPr>
-          <w:sz w:val="22"/>
-          <w:szCs w:val="22"/>
-        </w:rPr>
-        <w:t xml:space="preserve"> of the page</w:t>
-      </w:r>
-      <w:r>
-        <w:rPr>
-          <w:sz w:val="22"/>
-          <w:szCs w:val="22"/>
-        </w:rPr>
-        <w:t xml:space="preserve">. </w:t>
-      </w:r>
-      <w:r>
-        <w:rPr>
-          <w:sz w:val="22"/>
-          <w:szCs w:val="22"/>
-        </w:rPr>
-        <w:t xml:space="preserve">Please </w:t>
-      </w:r>
-      <w:r>
-        <w:rPr>
-          <w:sz w:val="22"/>
-          <w:szCs w:val="22"/>
-        </w:rPr>
-        <w:t xml:space="preserve">also </w:t>
-      </w:r>
-      <w:r>
-        <w:rPr>
-          <w:sz w:val="22"/>
-          <w:szCs w:val="22"/>
-        </w:rPr>
-        <w:t xml:space="preserve">state </w:t>
-      </w:r>
-      <w:r>
-        <w:rPr>
-          <w:sz w:val="22"/>
-          <w:szCs w:val="22"/>
-        </w:rPr>
-        <w:t xml:space="preserve">your </w:t>
-      </w:r>
-      <w:r>
-        <w:rPr>
-          <w:sz w:val="22"/>
-          <w:szCs w:val="22"/>
-        </w:rPr>
-        <w:t xml:space="preserve">preference for </w:t>
-      </w:r>
-      <w:r>
-        <w:rPr>
-          <w:sz w:val="22"/>
-          <w:szCs w:val="22"/>
-        </w:rPr>
-        <w:t xml:space="preserve">either </w:t>
-      </w:r>
-      <w:r>
-        <w:rPr>
-          <w:sz w:val="22"/>
-          <w:szCs w:val="22"/>
-        </w:rPr>
-        <w:t>oral or poster</w:t>
-      </w:r>
-      <w:r>
-        <w:rPr>
-          <w:sz w:val="22"/>
-          <w:szCs w:val="22"/>
-        </w:rPr>
-        <w:t xml:space="preserve"> contribution</w:t>
-      </w:r>
-      <w:r>
-        <w:rPr>
-          <w:sz w:val="22"/>
-          <w:szCs w:val="22"/>
-        </w:rPr>
-        <w:t xml:space="preserve">. </w:t>
-      </w:r>
-      <w:r>
-        <w:rPr>
-          <w:sz w:val="22"/>
-          <w:szCs w:val="22"/>
-        </w:rPr>
-        <w:t>The abstract should fit on one page A4</w:t>
-      </w:r>
-      <w:r>
-        <w:rPr>
-          <w:sz w:val="22"/>
-          <w:szCs w:val="22"/>
-        </w:rPr>
-        <w:t xml:space="preserve">. </w:t>
-      </w:r>
-      <w:proofErr w:type="gramStart"/>
-      <w:r>
-        <w:rPr>
-          <w:sz w:val="22"/>
-          <w:szCs w:val="22"/>
-        </w:rPr>
-        <w:t>Use</w:t>
-      </w:r>
-      <w:r>
-        <w:rPr>
-          <w:sz w:val="22"/>
-          <w:szCs w:val="22"/>
-        </w:rPr>
-        <w:t xml:space="preserve"> </w:t>
-      </w:r>
-      <w:r>
-        <w:rPr>
-          <w:sz w:val="22"/>
-          <w:szCs w:val="22"/>
-        </w:rPr>
-        <w:t>Times New Roman</w:t>
-      </w:r>
-      <w:r>
-        <w:rPr>
-          <w:sz w:val="22"/>
-          <w:szCs w:val="22"/>
-        </w:rPr>
-        <w:t xml:space="preserve"> </w:t>
-      </w:r>
-      <w:r>
-        <w:rPr>
-          <w:sz w:val="22"/>
-          <w:szCs w:val="22"/>
-        </w:rPr>
-        <w:t>font size 11</w:t>
-      </w:r>
-      <w:r>
-        <w:rPr>
-          <w:sz w:val="22"/>
-          <w:szCs w:val="22"/>
-        </w:rPr>
-        <w:t xml:space="preserve"> for the main body and</w:t>
-      </w:r>
-      <w:r>
-        <w:rPr>
-          <w:sz w:val="22"/>
-          <w:szCs w:val="22"/>
-        </w:rPr>
-        <w:t xml:space="preserve"> </w:t>
-      </w:r>
-      <w:r>
-        <w:rPr>
-          <w:sz w:val="22"/>
-          <w:szCs w:val="22"/>
-        </w:rPr>
-        <w:t>font size 10</w:t>
-      </w:r>
-      <w:r>
-        <w:rPr>
-          <w:sz w:val="22"/>
-          <w:szCs w:val="22"/>
-        </w:rPr>
-        <w:t xml:space="preserve"> for the references</w:t>
-      </w:r>
-      <w:r>
-        <w:rPr>
-          <w:sz w:val="22"/>
-          <w:szCs w:val="22"/>
-        </w:rPr>
-        <w:t>.</w:t>
-      </w:r>
-      <w:proofErr w:type="gramEnd"/>
-      <w:r>
-        <w:rPr>
-          <w:sz w:val="22"/>
-          <w:szCs w:val="22"/>
-        </w:rPr>
-        <w:t xml:space="preserve"> </w:t>
-      </w:r>
-      <w:r>
-        <w:rPr>
-          <w:sz w:val="22"/>
-          <w:szCs w:val="22"/>
-        </w:rPr>
-        <w:t>F</w:t>
-      </w:r>
-      <w:r>
-        <w:rPr>
-          <w:sz w:val="22"/>
-          <w:szCs w:val="22"/>
-        </w:rPr>
-        <w:t>igure</w:t>
-      </w:r>
-      <w:r>
-        <w:rPr>
-          <w:sz w:val="22"/>
-          <w:szCs w:val="22"/>
-        </w:rPr>
-        <w:t xml:space="preserve">s must be </w:t>
-      </w:r>
-      <w:r>
-        <w:rPr>
-          <w:sz w:val="22"/>
-          <w:szCs w:val="22"/>
-        </w:rPr>
-        <w:t>suitable for reproduction in black &amp; white</w:t>
-      </w:r>
-      <w:r>
-        <w:rPr>
-          <w:sz w:val="22"/>
-          <w:szCs w:val="22"/>
-        </w:rPr>
-        <w:t xml:space="preserve"> and include a full caption. </w:t>
-      </w:r>
-      <w:r>
-        <w:rPr>
-          <w:sz w:val="22"/>
-          <w:szCs w:val="22"/>
-        </w:rPr>
-        <w:t xml:space="preserve"> </w:t>
-      </w:r>
-      <w:r>
-        <w:rPr>
-          <w:sz w:val="22"/>
-          <w:szCs w:val="22"/>
-        </w:rPr>
-        <w:t>All abstracts will be coll</w:t>
-      </w:r>
-      <w:r>
-        <w:rPr>
-          <w:sz w:val="22"/>
-          <w:szCs w:val="22"/>
-        </w:rPr>
-        <w:t xml:space="preserve">ected in the conference booklet and must not exceed one page of A4. </w:t>
+          <w:b/>
+          <w:sz w:val="20"/>
+          <w:szCs w:val="20"/>
+        </w:rPr>
+      </w:pPr>
+      <w:r>
+        <w:rPr>
+          <w:b/>
+          <w:sz w:val="20"/>
+          <w:szCs w:val="20"/>
+        </w:rPr>
+        <w:t>References</w:t>
       </w:r>
     </w:p>
     <w:p>
@@ -553,103 +425,54 @@
           <w:szCs w:val="22"/>
         </w:rPr>
       </w:pPr>
+      <w:r>
+        <w:rPr>
+          <w:sz w:val="22"/>
+          <w:szCs w:val="22"/>
+        </w:rPr>
+        <w:t xml:space="preserve">[1] </w:t>
+      </w:r>
+      <w:hyperlink r:id="rId6" w:history="1">
+        <w:r>
+          <w:rPr>
+            <w:rStyle w:val="Hyperlink"/>
+            <w:sz w:val="22"/>
+            <w:szCs w:val="22"/>
+          </w:rPr>
+          <w:t>www.mantidroject.org</w:t>
+        </w:r>
+      </w:hyperlink>
     </w:p>
     <w:p>
       <w:pPr>
         <w:jc w:val="both"/>
         <w:rPr>
-          <w:sz w:val="22"/>
-          <w:szCs w:val="22"/>
+          <w:sz w:val="20"/>
+          <w:szCs w:val="20"/>
         </w:rPr>
       </w:pPr>
     </w:p>
     <w:p>
       <w:pPr>
-        <w:jc w:val="both"/>
-        <w:rPr>
-          <w:b/>
-          <w:sz w:val="20"/>
-          <w:szCs w:val="20"/>
-        </w:rPr>
-      </w:pPr>
-      <w:r>
-        <w:rPr>
-          <w:b/>
-          <w:sz w:val="20"/>
-          <w:szCs w:val="20"/>
-        </w:rPr>
-        <w:t>References</w:t>
-      </w:r>
-    </w:p>
-    <w:p>
-      <w:pPr>
-        <w:jc w:val="both"/>
-        <w:rPr>
-          <w:sz w:val="20"/>
-          <w:szCs w:val="20"/>
-        </w:rPr>
-      </w:pPr>
-      <w:r>
-        <w:rPr>
-          <w:sz w:val="20"/>
-          <w:szCs w:val="20"/>
-        </w:rPr>
-        <w:t xml:space="preserve">Please use </w:t>
-      </w:r>
-      <w:r>
-        <w:rPr>
-          <w:sz w:val="20"/>
-          <w:szCs w:val="20"/>
-        </w:rPr>
-        <w:t xml:space="preserve">Times New Roman </w:t>
-      </w:r>
-      <w:r>
-        <w:rPr>
-          <w:sz w:val="20"/>
-          <w:szCs w:val="20"/>
-        </w:rPr>
-        <w:t>font size 10 for references</w:t>
-      </w:r>
-      <w:r>
-        <w:rPr>
-          <w:sz w:val="20"/>
-          <w:szCs w:val="20"/>
-        </w:rPr>
-        <w:t>.</w:t>
-      </w:r>
-    </w:p>
-    <w:p>
-      <w:pPr>
-        <w:jc w:val="both"/>
-        <w:rPr>
-          <w:sz w:val="20"/>
-          <w:szCs w:val="20"/>
-        </w:rPr>
-      </w:pPr>
-    </w:p>
-    <w:p>
-      <w:pPr>
-        <w:rPr>
-          <w:sz w:val="20"/>
-          <w:szCs w:val="20"/>
-        </w:rPr>
-      </w:pPr>
-      <w:r>
-        <w:rPr>
-          <w:sz w:val="20"/>
-          <w:szCs w:val="20"/>
-        </w:rPr>
-        <w:t xml:space="preserve">Email corresponding author: </w:t>
-      </w:r>
-      <w:proofErr w:type="spellStart"/>
-      <w:r>
-        <w:rPr>
-          <w:sz w:val="20"/>
-          <w:szCs w:val="20"/>
-        </w:rPr>
-        <w:t>xx@xx</w:t>
-      </w:r>
-      <w:proofErr w:type="spellEnd"/>
+        <w:rPr>
+          <w:sz w:val="20"/>
+          <w:szCs w:val="20"/>
+        </w:rPr>
+      </w:pPr>
+      <w:r>
+        <w:rPr>
+          <w:sz w:val="20"/>
+          <w:szCs w:val="20"/>
+        </w:rPr>
+        <w:t>E</w:t>
+      </w:r>
+      <w:r>
+        <w:rPr>
+          <w:sz w:val="20"/>
+          <w:szCs w:val="20"/>
+        </w:rPr>
+        <w:t>mail corresponding author: petersonpf@ornl.gov</w:t>
+      </w:r>
       <w:r>
         <w:rPr>
           <w:sz w:val="20"/>
@@ -729,7 +552,7 @@
 </file>
 
 <file path=word/numbering.xml><?xml version="1.0" encoding="utf-8"?>
-<w:numbering xmlns:ve="http://schemas.openxmlformats.org/markup-compatibility/2006" xmlns:o="urn:schemas-microsoft-com:office:office" xmlns:r="http://schemas.openxmlformats.org/officeDocument/2006/relationships" xmlns:m="http://schemas.openxmlformats.org/officeDocument/2006/math" xmlns:v="urn:schemas-microsoft-com:vml" xmlns:wp="http://schemas.openxmlformats.org/drawingml/2006/wordprocessingDrawing" xmlns:w10="urn:schemas-microsoft-com:office:word" xmlns:w="http://schemas.openxmlformats.org/wordprocessingml/2006/main" xmlns:wne="http://schemas.microsoft.com/office/word/2006/wordml">
+<w:numbering xmlns:wpc="http://schemas.microsoft.com/office/word/2010/wordprocessingCanvas" xmlns:mo="http://schemas.microsoft.com/office/mac/office/2008/main" xmlns:mc="http://schemas.openxmlformats.org/markup-compatibility/2006" xmlns:mv="urn:schemas-microsoft-com:mac:vml" xmlns:o="urn:schemas-microsoft-com:office:office" xmlns:r="http://schemas.openxmlformats.org/officeDocument/2006/relationships" xmlns:m="http://schemas.openxmlformats.org/officeDocument/2006/math" xmlns:v="urn:schemas-microsoft-com:vml" xmlns:wp14="http://schemas.microsoft.com/office/word/2010/wordprocessingDrawing" xmlns:wp="http://schemas.openxmlformats.org/drawingml/2006/wordprocessingDrawing" xmlns:w10="urn:schemas-microsoft-com:office:word" xmlns:w="http://schemas.openxmlformats.org/wordprocessingml/2006/main" xmlns:w14="http://schemas.microsoft.com/office/word/2010/wordml" xmlns:wpg="http://schemas.microsoft.com/office/word/2010/wordprocessingGroup" xmlns:wpi="http://schemas.microsoft.com/office/word/2010/wordprocessingInk" xmlns:wne="http://schemas.microsoft.com/office/word/2006/wordml" xmlns:wps="http://schemas.microsoft.com/office/word/2010/wordprocessingShape" mc:Ignorable="w14 wp14">
   <w:abstractNum w:abstractNumId="0">
     <w:nsid w:val="3D8606BF"/>
     <w:multiLevelType w:val="multilevel"/>
@@ -886,7 +709,7 @@
 </file>
 
 <file path=word/styles.xml><?xml version="1.0" encoding="utf-8"?>
-<w:styles xmlns:r="http://schemas.openxmlformats.org/officeDocument/2006/relationships" xmlns:w="http://schemas.openxmlformats.org/wordprocessingml/2006/main">
+<w:styles xmlns:mc="http://schemas.openxmlformats.org/markup-compatibility/2006" xmlns:r="http://schemas.openxmlformats.org/officeDocument/2006/relationships" xmlns:w="http://schemas.openxmlformats.org/wordprocessingml/2006/main" xmlns:w14="http://schemas.microsoft.com/office/word/2010/wordml" mc:Ignorable="w14">
   <w:docDefaults>
     <w:rPrDefault>
       <w:rPr>
@@ -896,7 +719,7 @@
     </w:rPrDefault>
     <w:pPrDefault/>
   </w:docDefaults>
-  <w:latentStyles w:defLockedState="0" w:defUIPriority="0" w:defSemiHidden="0" w:defUnhideWhenUsed="0" w:defQFormat="0" w:count="267">
+  <w:latentStyles w:defLockedState="0" w:defUIPriority="0" w:defSemiHidden="0" w:defUnhideWhenUsed="0" w:defQFormat="0" w:count="276">
     <w:lsdException w:name="Normal" w:qFormat="1"/>
     <w:lsdException w:name="heading 1" w:qFormat="1"/>
     <w:lsdException w:name="heading 2" w:semiHidden="1" w:unhideWhenUsed="1" w:qFormat="1"/>
@@ -1045,7 +868,6 @@
     <w:uiPriority w:val="99"/>
     <w:semiHidden/>
     <w:unhideWhenUsed/>
-    <w:qFormat/>
     <w:tblPr>
       <w:tblInd w:w="0" w:type="dxa"/>
       <w:tblCellMar>
@@ -1096,6 +918,192 @@
     <w:name w:val="z3988"/>
     <w:basedOn w:val="DefaultParagraphFont"/>
     <w:rsid w:val="0013532F"/>
+  </w:style>
+</w:styles>
+</file>
+
+<file path=word/stylesWithEffects.xml><?xml version="1.0" encoding="utf-8"?>
+<w:styles xmlns:wpc="http://schemas.microsoft.com/office/word/2010/wordprocessingCanvas" xmlns:mo="http://schemas.microsoft.com/office/mac/office/2008/main" xmlns:mc="http://schemas.openxmlformats.org/markup-compatibility/2006" xmlns:mv="urn:schemas-microsoft-com:mac:vml" xmlns:o="urn:schemas-microsoft-com:office:office" xmlns:r="http://schemas.openxmlformats.org/officeDocument/2006/relationships" xmlns:m="http://schemas.openxmlformats.org/officeDocument/2006/math" xmlns:v="urn:schemas-microsoft-com:vml" xmlns:wp14="http://schemas.microsoft.com/office/word/2010/wordprocessingDrawing" xmlns:wp="http://schemas.openxmlformats.org/drawingml/2006/wordprocessingDrawing" xmlns:w10="urn:schemas-microsoft-com:office:word" xmlns:w="http://schemas.openxmlformats.org/wordprocessingml/2006/main" xmlns:w14="http://schemas.microsoft.com/office/word/2010/wordml" xmlns:wpg="http://schemas.microsoft.com/office/word/2010/wordprocessingGroup" xmlns:wpi="http://schemas.microsoft.com/office/word/2010/wordprocessingInk" xmlns:wne="http://schemas.microsoft.com/office/word/2006/wordml" xmlns:wps="http://schemas.microsoft.com/office/word/2010/wordprocessingShape" mc:Ignorable="w14 wp14">
+  <w:docDefaults>
+    <w:rPrDefault>
+      <w:rPr>
+        <w:rFonts w:asciiTheme="minorHAnsi" w:eastAsiaTheme="minorEastAsia" w:hAnsiTheme="minorHAnsi" w:cstheme="minorBidi"/>
+        <w:sz w:val="24"/>
+        <w:szCs w:val="24"/>
+        <w:lang w:val="en-US" w:eastAsia="ja-JP" w:bidi="ar-SA"/>
+      </w:rPr>
+    </w:rPrDefault>
+    <w:pPrDefault/>
+  </w:docDefaults>
+  <w:latentStyles w:defLockedState="0" w:defUIPriority="99" w:defSemiHidden="1" w:defUnhideWhenUsed="1" w:defQFormat="0" w:count="276">
+    <w:lsdException w:name="Normal" w:semiHidden="0" w:uiPriority="0" w:unhideWhenUsed="0" w:qFormat="1"/>
+    <w:lsdException w:name="heading 1" w:semiHidden="0" w:uiPriority="9" w:unhideWhenUsed="0" w:qFormat="1"/>
+    <w:lsdException w:name="heading 2" w:uiPriority="9" w:qFormat="1"/>
+    <w:lsdException w:name="heading 3" w:uiPriority="9" w:qFormat="1"/>
+    <w:lsdException w:name="heading 4" w:uiPriority="9" w:qFormat="1"/>
+    <w:lsdException w:name="heading 5" w:uiPriority="9" w:qFormat="1"/>
+    <w:lsdException w:name="heading 6" w:uiPriority="9" w:qFormat="1"/>
+    <w:lsdException w:name="heading 7" w:uiPriority="9" w:qFormat="1"/>
+    <w:lsdException w:name="heading 8" w:uiPriority="9" w:qFormat="1"/>
+    <w:lsdException w:name="heading 9" w:uiPriority="9" w:qFormat="1"/>
+    <w:lsdException w:name="toc 1" w:uiPriority="39"/>
+    <w:lsdException w:name="toc 2" w:uiPriority="39"/>
+    <w:lsdException w:name="toc 3" w:uiPriority="39"/>
+    <w:lsdException w:name="toc 4" w:uiPriority="39"/>
+    <w:lsdException w:name="toc 5" w:uiPriority="39"/>
+    <w:lsdException w:name="toc 6" w:uiPriority="39"/>
+    <w:lsdException w:name="toc 7" w:uiPriority="39"/>
+    <w:lsdException w:name="toc 8" w:uiPriority="39"/>
+    <w:lsdException w:name="toc 9" w:uiPriority="39"/>
+    <w:lsdException w:name="caption" w:uiPriority="35" w:qFormat="1"/>
+    <w:lsdException w:name="Title" w:semiHidden="0" w:uiPriority="10" w:unhideWhenUsed="0" w:qFormat="1"/>
+    <w:lsdException w:name="Default Paragraph Font" w:uiPriority="1"/>
+    <w:lsdException w:name="Subtitle" w:semiHidden="0" w:uiPriority="11" w:unhideWhenUsed="0" w:qFormat="1"/>
+    <w:lsdException w:name="Strong" w:semiHidden="0" w:uiPriority="22" w:unhideWhenUsed="0" w:qFormat="1"/>
+    <w:lsdException w:name="Emphasis" w:semiHidden="0" w:uiPriority="20" w:unhideWhenUsed="0" w:qFormat="1"/>
+    <w:lsdException w:name="Table Grid" w:semiHidden="0" w:uiPriority="59" w:unhideWhenUsed="0"/>
+    <w:lsdException w:name="Placeholder Text" w:unhideWhenUsed="0"/>
+    <w:lsdException w:name="No Spacing" w:semiHidden="0" w:uiPriority="1" w:unhideWhenUsed="0" w:qFormat="1"/>
+    <w:lsdException w:name="Light Shading" w:semiHidden="0" w:uiPriority="60" w:unhideWhenUsed="0"/>
+    <w:lsdException w:name="Light List" w:semiHidden="0" w:uiPriority="61" w:unhideWhenUsed="0"/>
+    <w:lsdException w:name="Light Grid" w:semiHidden="0" w:uiPriority="62" w:unhideWhenUsed="0"/>
+    <w:lsdException w:name="Medium Shading 1" w:semiHidden="0" w:uiPriority="63" w:unhideWhenUsed="0"/>
+    <w:lsdException w:name="Medium Shading 2" w:semiHidden="0" w:uiPriority="64" w:unhideWhenUsed="0"/>
+    <w:lsdException w:name="Medium List 1" w:semiHidden="0" w:uiPriority="65" w:unhideWhenUsed="0"/>
+    <w:lsdException w:name="Medium List 2" w:semiHidden="0" w:uiPriority="66" w:unhideWhenUsed="0"/>
+    <w:lsdException w:name="Medium Grid 1" w:semiHidden="0" w:uiPriority="67" w:unhideWhenUsed="0"/>
+    <w:lsdException w:name="Medium Grid 2" w:semiHidden="0" w:uiPriority="68" w:unhideWhenUsed="0"/>
+    <w:lsdException w:name="Medium Grid 3" w:semiHidden="0" w:uiPriority="69" w:unhideWhenUsed="0"/>
+    <w:lsdException w:name="Dark List" w:semiHidden="0" w:uiPriority="70" w:unhideWhenUsed="0"/>
+    <w:lsdException w:name="Colorful Shading" w:semiHidden="0" w:uiPriority="71" w:unhideWhenUsed="0"/>
+    <w:lsdException w:name="Colorful List" w:semiHidden="0" w:uiPriority="72" w:unhideWhenUsed="0"/>
+    <w:lsdException w:name="Colorful Grid" w:semiHidden="0" w:uiPriority="73" w:unhideWhenUsed="0"/>
+    <w:lsdException w:name="Light Shading Accent 1" w:semiHidden="0" w:uiPriority="60" w:unhideWhenUsed="0"/>
+    <w:lsdException w:name="Light List Accent 1" w:semiHidden="0" w:uiPriority="61" w:unhideWhenUsed="0"/>
+    <w:lsdException w:name="Light Grid Accent 1" w:semiHidden="0" w:uiPriority="62" w:unhideWhenUsed="0"/>
+    <w:lsdException w:name="Medium Shading 1 Accent 1" w:semiHidden="0" w:uiPriority="63" w:unhideWhenUsed="0"/>
+    <w:lsdException w:name="Medium Shading 2 Accent 1" w:semiHidden="0" w:uiPriority="64" w:unhideWhenUsed="0"/>
+    <w:lsdException w:name="Medium List 1 Accent 1" w:semiHidden="0" w:uiPriority="65" w:unhideWhenUsed="0"/>
+    <w:lsdException w:name="Revision" w:unhideWhenUsed="0"/>
+    <w:lsdException w:name="List Paragraph" w:semiHidden="0" w:uiPriority="34" w:unhideWhenUsed="0" w:qFormat="1"/>
+    <w:lsdException w:name="Quote" w:semiHidden="0" w:uiPriority="29" w:unhideWhenUsed="0" w:qFormat="1"/>
+    <w:lsdException w:name="Intense Quote" w:semiHidden="0" w:uiPriority="30" w:unhideWhenUsed="0" w:qFormat="1"/>
+    <w:lsdException w:name="Medium List 2 Accent 1" w:semiHidden="0" w:uiPriority="66" w:unhideWhenUsed="0"/>
+    <w:lsdException w:name="Medium Grid 1 Accent 1" w:semiHidden="0" w:uiPriority="67" w:unhideWhenUsed="0"/>
+    <w:lsdException w:name="Medium Grid 2 Accent 1" w:semiHidden="0" w:uiPriority="68" w:unhideWhenUsed="0"/>
+    <w:lsdException w:name="Medium Grid 3 Accent 1" w:semiHidden="0" w:uiPriority="69" w:unhideWhenUsed="0"/>
+    <w:lsdException w:name="Dark List Accent 1" w:semiHidden="0" w:uiPriority="70" w:unhideWhenUsed="0"/>
+    <w:lsdException w:name="Colorful Shading Accent 1" w:semiHidden="0" w:uiPriority="71" w:unhideWhenUsed="0"/>
+    <w:lsdException w:name="Colorful List Accent 1" w:semiHidden="0" w:uiPriority="72" w:unhideWhenUsed="0"/>
+    <w:lsdException w:name="Colorful Grid Accent 1" w:semiHidden="0" w:uiPriority="73" w:unhideWhenUsed="0"/>
+    <w:lsdException w:name="Light Shading Accent 2" w:semiHidden="0" w:uiPriority="60" w:unhideWhenUsed="0"/>
+    <w:lsdException w:name="Light List Accent 2" w:semiHidden="0" w:uiPriority="61" w:unhideWhenUsed="0"/>
+    <w:lsdException w:name="Light Grid Accent 2" w:semiHidden="0" w:uiPriority="62" w:unhideWhenUsed="0"/>
+    <w:lsdException w:name="Medium Shading 1 Accent 2" w:semiHidden="0" w:uiPriority="63" w:unhideWhenUsed="0"/>
+    <w:lsdException w:name="Medium Shading 2 Accent 2" w:semiHidden="0" w:uiPriority="64" w:unhideWhenUsed="0"/>
+    <w:lsdException w:name="Medium List 1 Accent 2" w:semiHidden="0" w:uiPriority="65" w:unhideWhenUsed="0"/>
+    <w:lsdException w:name="Medium List 2 Accent 2" w:semiHidden="0" w:uiPriority="66" w:unhideWhenUsed="0"/>
+    <w:lsdException w:name="Medium Grid 1 Accent 2" w:semiHidden="0" w:uiPriority="67" w:unhideWhenUsed="0"/>
+    <w:lsdException w:name="Medium Grid 2 Accent 2" w:semiHidden="0" w:uiPriority="68" w:unhideWhenUsed="0"/>
+    <w:lsdException w:name="Medium Grid 3 Accent 2" w:semiHidden="0" w:uiPriority="69" w:unhideWhenUsed="0"/>
+    <w:lsdException w:name="Dark List Accent 2" w:semiHidden="0" w:uiPriority="70" w:unhideWhenUsed="0"/>
+    <w:lsdException w:name="Colorful Shading Accent 2" w:semiHidden="0" w:uiPriority="71" w:unhideWhenUsed="0"/>
+    <w:lsdException w:name="Colorful List Accent 2" w:semiHidden="0" w:uiPriority="72" w:unhideWhenUsed="0"/>
+    <w:lsdException w:name="Colorful Grid Accent 2" w:semiHidden="0" w:uiPriority="73" w:unhideWhenUsed="0"/>
+    <w:lsdException w:name="Light Shading Accent 3" w:semiHidden="0" w:uiPriority="60" w:unhideWhenUsed="0"/>
+    <w:lsdException w:name="Light List Accent 3" w:semiHidden="0" w:uiPriority="61" w:unhideWhenUsed="0"/>
+    <w:lsdException w:name="Light Grid Accent 3" w:semiHidden="0" w:uiPriority="62" w:unhideWhenUsed="0"/>
+    <w:lsdException w:name="Medium Shading 1 Accent 3" w:semiHidden="0" w:uiPriority="63" w:unhideWhenUsed="0"/>
+    <w:lsdException w:name="Medium Shading 2 Accent 3" w:semiHidden="0" w:uiPriority="64" w:unhideWhenUsed="0"/>
+    <w:lsdException w:name="Medium List 1 Accent 3" w:semiHidden="0" w:uiPriority="65" w:unhideWhenUsed="0"/>
+    <w:lsdException w:name="Medium List 2 Accent 3" w:semiHidden="0" w:uiPriority="66" w:unhideWhenUsed="0"/>
+    <w:lsdException w:name="Medium Grid 1 Accent 3" w:semiHidden="0" w:uiPriority="67" w:unhideWhenUsed="0"/>
+    <w:lsdException w:name="Medium Grid 2 Accent 3" w:semiHidden="0" w:uiPriority="68" w:unhideWhenUsed="0"/>
+    <w:lsdException w:name="Medium Grid 3 Accent 3" w:semiHidden="0" w:uiPriority="69" w:unhideWhenUsed="0"/>
+    <w:lsdException w:name="Dark List Accent 3" w:semiHidden="0" w:uiPriority="70" w:unhideWhenUsed="0"/>
+    <w:lsdException w:name="Colorful Shading Accent 3" w:semiHidden="0" w:uiPriority="71" w:unhideWhenUsed="0"/>
+    <w:lsdException w:name="Colorful List Accent 3" w:semiHidden="0" w:uiPriority="72" w:unhideWhenUsed="0"/>
+    <w:lsdException w:name="Colorful Grid Accent 3" w:semiHidden="0" w:uiPriority="73" w:unhideWhenUsed="0"/>
+    <w:lsdException w:name="Light Shading Accent 4" w:semiHidden="0" w:uiPriority="60" w:unhideWhenUsed="0"/>
+    <w:lsdException w:name="Light List Accent 4" w:semiHidden="0" w:uiPriority="61" w:unhideWhenUsed="0"/>
+    <w:lsdException w:name="Light Grid Accent 4" w:semiHidden="0" w:uiPriority="62" w:unhideWhenUsed="0"/>
+    <w:lsdException w:name="Medium Shading 1 Accent 4" w:semiHidden="0" w:uiPriority="63" w:unhideWhenUsed="0"/>
+    <w:lsdException w:name="Medium Shading 2 Accent 4" w:semiHidden="0" w:uiPriority="64" w:unhideWhenUsed="0"/>
+    <w:lsdException w:name="Medium List 1 Accent 4" w:semiHidden="0" w:uiPriority="65" w:unhideWhenUsed="0"/>
+    <w:lsdException w:name="Medium List 2 Accent 4" w:semiHidden="0" w:uiPriority="66" w:unhideWhenUsed="0"/>
+    <w:lsdException w:name="Medium Grid 1 Accent 4" w:semiHidden="0" w:uiPriority="67" w:unhideWhenUsed="0"/>
+    <w:lsdException w:name="Medium Grid 2 Accent 4" w:semiHidden="0" w:uiPriority="68" w:unhideWhenUsed="0"/>
+    <w:lsdException w:name="Medium Grid 3 Accent 4" w:semiHidden="0" w:uiPriority="69" w:unhideWhenUsed="0"/>
+    <w:lsdException w:name="Dark List Accent 4" w:semiHidden="0" w:uiPriority="70" w:unhideWhenUsed="0"/>
+    <w:lsdException w:name="Colorful Shading Accent 4" w:semiHidden="0" w:uiPriority="71" w:unhideWhenUsed="0"/>
+    <w:lsdException w:name="Colorful List Accent 4" w:semiHidden="0" w:uiPriority="72" w:unhideWhenUsed="0"/>
+    <w:lsdException w:name="Colorful Grid Accent 4" w:semiHidden="0" w:uiPriority="73" w:unhideWhenUsed="0"/>
+    <w:lsdException w:name="Light Shading Accent 5" w:semiHidden="0" w:uiPriority="60" w:unhideWhenUsed="0"/>
+    <w:lsdException w:name="Light List Accent 5" w:semiHidden="0" w:uiPriority="61" w:unhideWhenUsed="0"/>
+    <w:lsdException w:name="Light Grid Accent 5" w:semiHidden="0" w:uiPriority="62" w:unhideWhenUsed="0"/>
+    <w:lsdException w:name="Medium Shading 1 Accent 5" w:semiHidden="0" w:uiPriority="63" w:unhideWhenUsed="0"/>
+    <w:lsdException w:name="Medium Shading 2 Accent 5" w:semiHidden="0" w:uiPriority="64" w:unhideWhenUsed="0"/>
+    <w:lsdException w:name="Medium List 1 Accent 5" w:semiHidden="0" w:uiPriority="65" w:unhideWhenUsed="0"/>
+    <w:lsdException w:name="Medium List 2 Accent 5" w:semiHidden="0" w:uiPriority="66" w:unhideWhenUsed="0"/>
+    <w:lsdException w:name="Medium Grid 1 Accent 5" w:semiHidden="0" w:uiPriority="67" w:unhideWhenUsed="0"/>
+    <w:lsdException w:name="Medium Grid 2 Accent 5" w:semiHidden="0" w:uiPriority="68" w:unhideWhenUsed="0"/>
+    <w:lsdException w:name="Medium Grid 3 Accent 5" w:semiHidden="0" w:uiPriority="69" w:unhideWhenUsed="0"/>
+    <w:lsdException w:name="Dark List Accent 5" w:semiHidden="0" w:uiPriority="70" w:unhideWhenUsed="0"/>
+    <w:lsdException w:name="Colorful Shading Accent 5" w:semiHidden="0" w:uiPriority="71" w:unhideWhenUsed="0"/>
+    <w:lsdException w:name="Colorful List Accent 5" w:semiHidden="0" w:uiPriority="72" w:unhideWhenUsed="0"/>
+    <w:lsdException w:name="Colorful Grid Accent 5" w:semiHidden="0" w:uiPriority="73" w:unhideWhenUsed="0"/>
+    <w:lsdException w:name="Light Shading Accent 6" w:semiHidden="0" w:uiPriority="60" w:unhideWhenUsed="0"/>
+    <w:lsdException w:name="Light List Accent 6" w:semiHidden="0" w:uiPriority="61" w:unhideWhenUsed="0"/>
+    <w:lsdException w:name="Light Grid Accent 6" w:semiHidden="0" w:uiPriority="62" w:unhideWhenUsed="0"/>
+    <w:lsdException w:name="Medium Shading 1 Accent 6" w:semiHidden="0" w:uiPriority="63" w:unhideWhenUsed="0"/>
+    <w:lsdException w:name="Medium Shading 2 Accent 6" w:semiHidden="0" w:uiPriority="64" w:unhideWhenUsed="0"/>
+    <w:lsdException w:name="Medium List 1 Accent 6" w:semiHidden="0" w:uiPriority="65" w:unhideWhenUsed="0"/>
+    <w:lsdException w:name="Medium List 2 Accent 6" w:semiHidden="0" w:uiPriority="66" w:unhideWhenUsed="0"/>
+    <w:lsdException w:name="Medium Grid 1 Accent 6" w:semiHidden="0" w:uiPriority="67" w:unhideWhenUsed="0"/>
+    <w:lsdException w:name="Medium Grid 2 Accent 6" w:semiHidden="0" w:uiPriority="68" w:unhideWhenUsed="0"/>
+    <w:lsdException w:name="Medium Grid 3 Accent 6" w:semiHidden="0" w:uiPriority="69" w:unhideWhenUsed="0"/>
+    <w:lsdException w:name="Dark List Accent 6" w:semiHidden="0" w:uiPriority="70" w:unhideWhenUsed="0"/>
+    <w:lsdException w:name="Colorful Shading Accent 6" w:semiHidden="0" w:uiPriority="71" w:unhideWhenUsed="0"/>
+    <w:lsdException w:name="Colorful List Accent 6" w:semiHidden="0" w:uiPriority="72" w:unhideWhenUsed="0"/>
+    <w:lsdException w:name="Colorful Grid Accent 6" w:semiHidden="0" w:uiPriority="73" w:unhideWhenUsed="0"/>
+    <w:lsdException w:name="Subtle Emphasis" w:semiHidden="0" w:uiPriority="19" w:unhideWhenUsed="0" w:qFormat="1"/>
+    <w:lsdException w:name="Intense Emphasis" w:semiHidden="0" w:uiPriority="21" w:unhideWhenUsed="0" w:qFormat="1"/>
+    <w:lsdException w:name="Subtle Reference" w:semiHidden="0" w:uiPriority="31" w:unhideWhenUsed="0" w:qFormat="1"/>
+    <w:lsdException w:name="Intense Reference" w:semiHidden="0" w:uiPriority="32" w:unhideWhenUsed="0" w:qFormat="1"/>
+    <w:lsdException w:name="Book Title" w:semiHidden="0" w:uiPriority="33" w:unhideWhenUsed="0" w:qFormat="1"/>
+    <w:lsdException w:name="Bibliography" w:uiPriority="37"/>
+    <w:lsdException w:name="TOC Heading" w:uiPriority="39" w:qFormat="1"/>
+  </w:latentStyles>
+  <w:style w:type="paragraph" w:default="1" w:styleId="Normal">
+    <w:name w:val="Normal"/>
+    <w:qFormat/>
+  </w:style>
+  <w:style w:type="character" w:default="1" w:styleId="DefaultParagraphFont">
+    <w:name w:val="Default Paragraph Font"/>
+    <w:uiPriority w:val="1"/>
+    <w:semiHidden/>
+    <w:unhideWhenUsed/>
+  </w:style>
+  <w:style w:type="table" w:default="1" w:styleId="TableNormal">
+    <w:name w:val="Normal Table"/>
+    <w:uiPriority w:val="99"/>
+    <w:semiHidden/>
+    <w:unhideWhenUsed/>
+    <w:tblPr>
+      <w:tblInd w:w="0" w:type="dxa"/>
+      <w:tblCellMar>
+        <w:top w:w="0" w:type="dxa"/>
+        <w:left w:w="108" w:type="dxa"/>
+        <w:bottom w:w="0" w:type="dxa"/>
+        <w:right w:w="108" w:type="dxa"/>
+      </w:tblCellMar>
+    </w:tblPr>
+  </w:style>
+  <w:style w:type="numbering" w:default="1" w:styleId="NoList">
+    <w:name w:val="No List"/>
+    <w:uiPriority w:val="99"/>
+    <w:semiHidden/>
+    <w:unhideWhenUsed/>
   </w:style>
 </w:styles>
 </file>

</xml_diff>